<commit_message>
Updating Arch Diagram(s) and adding files
Above
</commit_message>
<xml_diff>
--- a/edu.rosehulman.sws/Report/Milestone1_477FinalProj.docx
+++ b/edu.rosehulman.sws/Report/Milestone1_477FinalProj.docx
@@ -9,8 +9,6 @@
       <w:r>
         <w:t>.\</w:t>
       </w:r>
-      <w:bookmarkStart w:id="0" w:name="_GoBack"/>
-      <w:bookmarkEnd w:id="0"/>
       <w:r>
         <w:t>csse477FinalProject\edu.rosehulman.sws</w:t>
       </w:r>
@@ -40,9 +38,9 @@
         </w:rPr>
         <w:drawing>
           <wp:inline distT="0" distB="0" distL="0" distR="0">
-            <wp:extent cx="5943600" cy="3653790"/>
-            <wp:effectExtent l="0" t="0" r="0" b="3810"/>
-            <wp:docPr id="5" name="Picture 5"/>
+            <wp:extent cx="5943600" cy="3627120"/>
+            <wp:effectExtent l="0" t="0" r="0" b="0"/>
+            <wp:docPr id="1" name="Picture 1"/>
             <wp:cNvGraphicFramePr>
               <a:graphicFrameLocks xmlns:a="http://schemas.openxmlformats.org/drawingml/2006/main" noChangeAspect="1"/>
             </wp:cNvGraphicFramePr>
@@ -50,7 +48,7 @@
               <a:graphicData uri="http://schemas.openxmlformats.org/drawingml/2006/picture">
                 <pic:pic xmlns:pic="http://schemas.openxmlformats.org/drawingml/2006/picture">
                   <pic:nvPicPr>
-                    <pic:cNvPr id="5" name="Final_Proj_M1.jpg"/>
+                    <pic:cNvPr id="1" name="Final_Proj_M1.jpg"/>
                     <pic:cNvPicPr/>
                   </pic:nvPicPr>
                   <pic:blipFill>
@@ -68,7 +66,68 @@
                   <pic:spPr>
                     <a:xfrm>
                       <a:off x="0" y="0"/>
-                      <a:ext cx="5943600" cy="3653790"/>
+                      <a:ext cx="5943600" cy="3627120"/>
+                    </a:xfrm>
+                    <a:prstGeom prst="rect">
+                      <a:avLst/>
+                    </a:prstGeom>
+                  </pic:spPr>
+                </pic:pic>
+              </a:graphicData>
+            </a:graphic>
+          </wp:inline>
+        </w:drawing>
+      </w:r>
+    </w:p>
+    <w:p>
+      <w:pPr>
+        <w:ind w:left="720"/>
+      </w:pPr>
+      <w:r>
+        <w:t>The UML Diagram is above and the communication diagram is below.</w:t>
+      </w:r>
+      <w:bookmarkStart w:id="0" w:name="_GoBack"/>
+      <w:bookmarkEnd w:id="0"/>
+    </w:p>
+    <w:p>
+      <w:pPr>
+        <w:ind w:left="720"/>
+      </w:pPr>
+      <w:r>
+        <w:rPr>
+          <w:noProof/>
+        </w:rPr>
+        <w:drawing>
+          <wp:inline distT="0" distB="0" distL="0" distR="0">
+            <wp:extent cx="5905500" cy="1143000"/>
+            <wp:effectExtent l="0" t="0" r="0" b="0"/>
+            <wp:docPr id="2" name="Picture 2"/>
+            <wp:cNvGraphicFramePr>
+              <a:graphicFrameLocks xmlns:a="http://schemas.openxmlformats.org/drawingml/2006/main" noChangeAspect="1"/>
+            </wp:cNvGraphicFramePr>
+            <a:graphic xmlns:a="http://schemas.openxmlformats.org/drawingml/2006/main">
+              <a:graphicData uri="http://schemas.openxmlformats.org/drawingml/2006/picture">
+                <pic:pic xmlns:pic="http://schemas.openxmlformats.org/drawingml/2006/picture">
+                  <pic:nvPicPr>
+                    <pic:cNvPr id="2" name="Final_Proj_M1_2.jpg"/>
+                    <pic:cNvPicPr/>
+                  </pic:nvPicPr>
+                  <pic:blipFill>
+                    <a:blip r:embed="rId6">
+                      <a:extLst>
+                        <a:ext uri="{28A0092B-C50C-407E-A947-70E740481C1C}">
+                          <a14:useLocalDpi xmlns:a14="http://schemas.microsoft.com/office/drawing/2010/main" val="0"/>
+                        </a:ext>
+                      </a:extLst>
+                    </a:blip>
+                    <a:stretch>
+                      <a:fillRect/>
+                    </a:stretch>
+                  </pic:blipFill>
+                  <pic:spPr>
+                    <a:xfrm>
+                      <a:off x="0" y="0"/>
+                      <a:ext cx="5905500" cy="1143000"/>
                     </a:xfrm>
                     <a:prstGeom prst="rect">
                       <a:avLst/>
@@ -164,7 +223,7 @@
                     <pic:cNvPicPr/>
                   </pic:nvPicPr>
                   <pic:blipFill>
-                    <a:blip r:embed="rId6">
+                    <a:blip r:embed="rId7">
                       <a:extLst>
                         <a:ext uri="{28A0092B-C50C-407E-A947-70E740481C1C}">
                           <a14:useLocalDpi xmlns:a14="http://schemas.microsoft.com/office/drawing/2010/main" val="0"/>
@@ -230,7 +289,7 @@
                     <pic:cNvPicPr/>
                   </pic:nvPicPr>
                   <pic:blipFill>
-                    <a:blip r:embed="rId7">
+                    <a:blip r:embed="rId8">
                       <a:extLst>
                         <a:ext uri="{28A0092B-C50C-407E-A947-70E740481C1C}">
                           <a14:useLocalDpi xmlns:a14="http://schemas.microsoft.com/office/drawing/2010/main" val="0"/>
@@ -262,10 +321,7 @@
         <w:pStyle w:val="ListParagraph"/>
       </w:pPr>
       <w:r>
-        <w:t xml:space="preserve">Above is a shot of the </w:t>
-      </w:r>
-      <w:r>
-        <w:t>server</w:t>
+        <w:t>Above is a shot of the server</w:t>
       </w:r>
       <w:r>
         <w:t>.</w:t>

</xml_diff>